<commit_message>
Nombre de la inge
</commit_message>
<xml_diff>
--- a/estructura_de_datos_2.2.docx
+++ b/estructura_de_datos_2.2.docx
@@ -387,8 +387,18 @@
           <w:sz w:val="28"/>
           <w:szCs w:val="28"/>
         </w:rPr>
-        <w:t>Gabriel Camacho Alvarez</w:t>
-      </w:r>
+        <w:t xml:space="preserve">Gabriel Camacho </w:t>
+      </w:r>
+      <w:proofErr w:type="spellStart"/>
+      <w:r>
+        <w:rPr>
+          <w:b/>
+          <w:sz w:val="28"/>
+          <w:szCs w:val="28"/>
+        </w:rPr>
+        <w:t>Alvarez</w:t>
+      </w:r>
+      <w:proofErr w:type="spellEnd"/>
       <w:r>
         <w:rPr>
           <w:b/>
@@ -614,6 +624,24 @@
         </w:rPr>
         <w:t xml:space="preserve">Ing. </w:t>
       </w:r>
+      <w:r>
+        <w:rPr>
+          <w:b/>
+          <w:sz w:val="28"/>
+          <w:szCs w:val="28"/>
+        </w:rPr>
+        <w:t xml:space="preserve">Lizbeth Jaramillo </w:t>
+      </w:r>
+      <w:proofErr w:type="spellStart"/>
+      <w:r>
+        <w:rPr>
+          <w:b/>
+          <w:sz w:val="28"/>
+          <w:szCs w:val="28"/>
+        </w:rPr>
+        <w:t>Martinez</w:t>
+      </w:r>
+      <w:proofErr w:type="spellEnd"/>
     </w:p>
     <w:p>
       <w:pPr>
@@ -680,7 +708,7 @@
           <w:sz w:val="28"/>
           <w:szCs w:val="28"/>
         </w:rPr>
-        <w:t>30</w:t>
+        <w:t>04</w:t>
       </w:r>
       <w:r>
         <w:rPr>
@@ -696,7 +724,15 @@
           <w:sz w:val="28"/>
           <w:szCs w:val="28"/>
         </w:rPr>
-        <w:t>10</w:t>
+        <w:t>1</w:t>
+      </w:r>
+      <w:r>
+        <w:rPr>
+          <w:b/>
+          <w:sz w:val="28"/>
+          <w:szCs w:val="28"/>
+        </w:rPr>
+        <w:t>1</w:t>
       </w:r>
       <w:r>
         <w:rPr>
@@ -1841,7 +1877,21 @@
         <w:rPr>
           <w:rFonts w:cs="Arial"/>
         </w:rPr>
-        <w:t>: Responsable del control, pedido y despacho de materiales e insumos.</w:t>
+        <w:t xml:space="preserve">: </w:t>
+      </w:r>
+      <w:proofErr w:type="gramStart"/>
+      <w:r>
+        <w:rPr>
+          <w:rFonts w:cs="Arial"/>
+        </w:rPr>
+        <w:t>Responsable</w:t>
+      </w:r>
+      <w:proofErr w:type="gramEnd"/>
+      <w:r>
+        <w:rPr>
+          <w:rFonts w:cs="Arial"/>
+        </w:rPr>
+        <w:t xml:space="preserve"> del control, pedido y despacho de materiales e insumos.</w:t>
       </w:r>
     </w:p>
     <w:p>
@@ -2123,7 +2173,21 @@
         <w:rPr>
           <w:rFonts w:ascii="Arial" w:hAnsi="Arial" w:cs="Arial"/>
         </w:rPr>
-        <w:t>: Desactualización en la información de inventarios, lo que genera sobrestock o desabastecimientos.</w:t>
+        <w:t xml:space="preserve">: Desactualización en la información de inventarios, lo que genera </w:t>
+      </w:r>
+      <w:proofErr w:type="spellStart"/>
+      <w:r>
+        <w:rPr>
+          <w:rFonts w:ascii="Arial" w:hAnsi="Arial" w:cs="Arial"/>
+        </w:rPr>
+        <w:t>sobrestock</w:t>
+      </w:r>
+      <w:proofErr w:type="spellEnd"/>
+      <w:r>
+        <w:rPr>
+          <w:rFonts w:ascii="Arial" w:hAnsi="Arial" w:cs="Arial"/>
+        </w:rPr>
+        <w:t xml:space="preserve"> o desabastecimientos.</w:t>
       </w:r>
     </w:p>
     <w:p>
@@ -3213,6 +3277,9 @@
     </w:p>
     <w:p>
       <w:r>
+        <w:rPr>
+          <w:noProof/>
+        </w:rPr>
         <w:drawing>
           <wp:inline distT="0" distB="0" distL="0" distR="0" wp14:anchorId="303F498A" wp14:editId="5EA8F357">
             <wp:extent cx="5791835" cy="4929505"/>

</xml_diff>